<commit_message>
added downloadable application forms
</commit_message>
<xml_diff>
--- a/Applx Membership Application Form.docx
+++ b/Applx Membership Application Form.docx
@@ -464,71 +464,35 @@
         <w:rPr>
           <w:lang w:val="en-US"/>
         </w:rPr>
-        <w:t>First Name</w:t>
-      </w:r>
-      <w:r>
-        <w:rPr>
-          <w:lang w:val="en-US"/>
-        </w:rPr>
-        <w:t>_________________________________________________________________</w:t>
-      </w:r>
-      <w:r>
-        <w:rPr>
-          <w:lang w:val="en-US"/>
-        </w:rPr>
-        <w:t>_</w:t>
-      </w:r>
-    </w:p>
-    <w:p>
-      <w:pPr>
-        <w:spacing w:line="360" w:lineRule="auto"/>
-        <w:rPr>
-          <w:lang w:val="en-US"/>
-        </w:rPr>
-      </w:pPr>
-      <w:r>
-        <w:rPr>
-          <w:lang w:val="en-US"/>
-        </w:rPr>
-        <w:t>Middle Name</w:t>
-      </w:r>
-      <w:r>
-        <w:rPr>
-          <w:lang w:val="en-US"/>
-        </w:rPr>
-        <w:t>______________________________________________________________</w:t>
-      </w:r>
-      <w:r>
-        <w:rPr>
-          <w:lang w:val="en-US"/>
-        </w:rPr>
-        <w:t>__</w:t>
-      </w:r>
-    </w:p>
-    <w:p>
-      <w:pPr>
-        <w:spacing w:line="360" w:lineRule="auto"/>
-        <w:rPr>
-          <w:lang w:val="en-US"/>
-        </w:rPr>
-      </w:pPr>
-      <w:r>
-        <w:rPr>
-          <w:lang w:val="en-US"/>
-        </w:rPr>
-        <w:t>Last Name/Family Name</w:t>
-      </w:r>
-      <w:r>
-        <w:rPr>
-          <w:lang w:val="en-US"/>
-        </w:rPr>
-        <w:t>______________________________________________________</w:t>
-      </w:r>
-      <w:r>
-        <w:rPr>
-          <w:lang w:val="en-US"/>
-        </w:rPr>
-        <w:t>_</w:t>
+        <w:t>First Name__________________________________________________________________</w:t>
+      </w:r>
+    </w:p>
+    <w:p>
+      <w:pPr>
+        <w:spacing w:line="360" w:lineRule="auto"/>
+        <w:rPr>
+          <w:lang w:val="en-US"/>
+        </w:rPr>
+      </w:pPr>
+      <w:r>
+        <w:rPr>
+          <w:lang w:val="en-US"/>
+        </w:rPr>
+        <w:t>Middle Name________________________________________________________________</w:t>
+      </w:r>
+    </w:p>
+    <w:p>
+      <w:pPr>
+        <w:spacing w:line="360" w:lineRule="auto"/>
+        <w:rPr>
+          <w:lang w:val="en-US"/>
+        </w:rPr>
+      </w:pPr>
+      <w:r>
+        <w:rPr>
+          <w:lang w:val="en-US"/>
+        </w:rPr>
+        <w:t>Last Name/Family Name_______________________________________________________</w:t>
       </w:r>
     </w:p>
     <w:p>
@@ -584,19 +548,7 @@
         <w:rPr>
           <w:lang w:val="en-US"/>
         </w:rPr>
-        <w:t>City</w:t>
-      </w:r>
-      <w:r>
-        <w:rPr>
-          <w:lang w:val="en-US"/>
-        </w:rPr>
-        <w:t>_______________________________________________________________________</w:t>
-      </w:r>
-      <w:r>
-        <w:rPr>
-          <w:lang w:val="en-US"/>
-        </w:rPr>
-        <w:t>_</w:t>
+        <w:t>City________________________________________________________________________</w:t>
       </w:r>
     </w:p>
     <w:p>
@@ -690,13 +642,7 @@
         <w:rPr>
           <w:lang w:val="en-US"/>
         </w:rPr>
-        <w:t>______________________________________________________________</w:t>
-      </w:r>
-      <w:r>
-        <w:rPr>
-          <w:lang w:val="en-US"/>
-        </w:rPr>
-        <w:t>_</w:t>
+        <w:t>_______________________________________________________________</w:t>
       </w:r>
     </w:p>
     <w:p>
@@ -716,13 +662,7 @@
         <w:rPr>
           <w:lang w:val="en-US"/>
         </w:rPr>
-        <w:t>______________________________________________________________</w:t>
-      </w:r>
-      <w:r>
-        <w:rPr>
-          <w:lang w:val="en-US"/>
-        </w:rPr>
-        <w:t>_</w:t>
+        <w:t>_______________________________________________________________</w:t>
       </w:r>
     </w:p>
     <w:p>
@@ -865,7 +805,12 @@
       </w:pPr>
     </w:p>
     <w:sectPr>
-      <w:footerReference w:type="default" r:id="rId6"/>
+      <w:headerReference w:type="even" r:id="rId6"/>
+      <w:headerReference w:type="default" r:id="rId7"/>
+      <w:footerReference w:type="even" r:id="rId8"/>
+      <w:footerReference w:type="default" r:id="rId9"/>
+      <w:headerReference w:type="first" r:id="rId10"/>
+      <w:footerReference w:type="first" r:id="rId11"/>
       <w:pgSz w:w="11900" w:h="16840"/>
       <w:pgMar w:top="880" w:right="1440" w:bottom="1440" w:left="1440" w:header="708" w:footer="540" w:gutter="0"/>
       <w:cols w:space="708"/>
@@ -895,6 +840,16 @@
 </file>
 
 <file path=word/footer1.xml><?xml version="1.0" encoding="utf-8"?>
+<w:ftr xmlns:wpc="http://schemas.microsoft.com/office/word/2010/wordprocessingCanvas" xmlns:cx="http://schemas.microsoft.com/office/drawing/2014/chartex" xmlns:cx1="http://schemas.microsoft.com/office/drawing/2015/9/8/chartex" xmlns:cx2="http://schemas.microsoft.com/office/drawing/2015/10/21/chartex" xmlns:cx3="http://schemas.microsoft.com/office/drawing/2016/5/9/chartex" xmlns:cx4="http://schemas.microsoft.com/office/drawing/2016/5/10/chartex" xmlns:cx5="http://schemas.microsoft.com/office/drawing/2016/5/11/chartex" xmlns:cx6="http://schemas.microsoft.com/office/drawing/2016/5/12/chartex" xmlns:cx7="http://schemas.microsoft.com/office/drawing/2016/5/13/chartex" xmlns:cx8="http://schemas.microsoft.com/office/drawing/2016/5/14/chartex" xmlns:mc="http://schemas.openxmlformats.org/markup-compatibility/2006" xmlns:aink="http://schemas.microsoft.com/office/drawing/2016/ink" xmlns:am3d="http://schemas.microsoft.com/office/drawing/2017/model3d" xmlns:o="urn:schemas-microsoft-com:office:office" xmlns:oel="http://schemas.microsoft.com/office/2019/extlst" xmlns:r="http://schemas.openxmlformats.org/officeDocument/2006/relationships" xmlns:m="http://schemas.openxmlformats.org/officeDocument/2006/math" xmlns:v="urn:schemas-microsoft-com:vml" xmlns:wp14="http://schemas.microsoft.com/office/word/2010/wordprocessingDrawing" xmlns:wp="http://schemas.openxmlformats.org/drawingml/2006/wordprocessingDrawing" xmlns:w10="urn:schemas-microsoft-com:office:word" xmlns:w="http://schemas.openxmlformats.org/wordprocessingml/2006/main" xmlns:w14="http://schemas.microsoft.com/office/word/2010/wordml" xmlns:w15="http://schemas.microsoft.com/office/word/2012/wordml" xmlns:w16cex="http://schemas.microsoft.com/office/word/2018/wordml/cex" xmlns:w16cid="http://schemas.microsoft.com/office/word/2016/wordml/cid" xmlns:w16="http://schemas.microsoft.com/office/word/2018/wordml" xmlns:w16sdtdh="http://schemas.microsoft.com/office/word/2020/wordml/sdtdatahash" xmlns:w16se="http://schemas.microsoft.com/office/word/2015/wordml/symex" xmlns:wpg="http://schemas.microsoft.com/office/word/2010/wordprocessingGroup" xmlns:wpi="http://schemas.microsoft.com/office/word/2010/wordprocessingInk" xmlns:wne="http://schemas.microsoft.com/office/word/2006/wordml" xmlns:wps="http://schemas.microsoft.com/office/word/2010/wordprocessingShape" mc:Ignorable="w14 w15 w16se w16cid w16 w16cex w16sdtdh wp14">
+  <w:p>
+    <w:pPr>
+      <w:pStyle w:val="Footer"/>
+    </w:pPr>
+  </w:p>
+</w:ftr>
+</file>
+
+<file path=word/footer2.xml><?xml version="1.0" encoding="utf-8"?>
 <w:ftr xmlns:wpc="http://schemas.microsoft.com/office/word/2010/wordprocessingCanvas" xmlns:cx="http://schemas.microsoft.com/office/drawing/2014/chartex" xmlns:cx1="http://schemas.microsoft.com/office/drawing/2015/9/8/chartex" xmlns:cx2="http://schemas.microsoft.com/office/drawing/2015/10/21/chartex" xmlns:cx3="http://schemas.microsoft.com/office/drawing/2016/5/9/chartex" xmlns:cx4="http://schemas.microsoft.com/office/drawing/2016/5/10/chartex" xmlns:cx5="http://schemas.microsoft.com/office/drawing/2016/5/11/chartex" xmlns:cx6="http://schemas.microsoft.com/office/drawing/2016/5/12/chartex" xmlns:cx7="http://schemas.microsoft.com/office/drawing/2016/5/13/chartex" xmlns:cx8="http://schemas.microsoft.com/office/drawing/2016/5/14/chartex" xmlns:mc="http://schemas.openxmlformats.org/markup-compatibility/2006" xmlns:aink="http://schemas.microsoft.com/office/drawing/2016/ink" xmlns:am3d="http://schemas.microsoft.com/office/drawing/2017/model3d" xmlns:o="urn:schemas-microsoft-com:office:office" xmlns:oel="http://schemas.microsoft.com/office/2019/extlst" xmlns:r="http://schemas.openxmlformats.org/officeDocument/2006/relationships" xmlns:m="http://schemas.openxmlformats.org/officeDocument/2006/math" xmlns:v="urn:schemas-microsoft-com:vml" xmlns:wp14="http://schemas.microsoft.com/office/word/2010/wordprocessingDrawing" xmlns:wp="http://schemas.openxmlformats.org/drawingml/2006/wordprocessingDrawing" xmlns:w10="urn:schemas-microsoft-com:office:word" xmlns:w="http://schemas.openxmlformats.org/wordprocessingml/2006/main" xmlns:w14="http://schemas.microsoft.com/office/word/2010/wordml" xmlns:w15="http://schemas.microsoft.com/office/word/2012/wordml" xmlns:w16cex="http://schemas.microsoft.com/office/word/2018/wordml/cex" xmlns:w16cid="http://schemas.microsoft.com/office/word/2016/wordml/cid" xmlns:w16="http://schemas.microsoft.com/office/word/2018/wordml" xmlns:w16sdtdh="http://schemas.microsoft.com/office/word/2020/wordml/sdtdatahash" xmlns:w16se="http://schemas.microsoft.com/office/word/2015/wordml/symex" xmlns:wpg="http://schemas.microsoft.com/office/word/2010/wordprocessingGroup" xmlns:wpi="http://schemas.microsoft.com/office/word/2010/wordprocessingInk" xmlns:wne="http://schemas.microsoft.com/office/word/2006/wordml" xmlns:wps="http://schemas.microsoft.com/office/word/2010/wordprocessingShape" mc:Ignorable="w14 w15 w16se w16cid w16 w16cex w16sdtdh wp14">
   <w:p>
     <w:pPr>
@@ -911,7 +866,15 @@
         <w:bCs/>
         <w:lang w:val="en-US"/>
       </w:rPr>
-      <w:t xml:space="preserve">Send this scanned copy of this form along with your ID proof copy to </w:t>
+      <w:t>Send this scanned copy of this form along with your ID proof copy to</w:t>
+    </w:r>
+    <w:r>
+      <w:rPr>
+        <w:b/>
+        <w:bCs/>
+        <w:lang w:val="en-US"/>
+      </w:rPr>
+      <w:t xml:space="preserve"> </w:t>
     </w:r>
     <w:hyperlink r:id="rId1" w:history="1">
       <w:r>
@@ -921,7 +884,7 @@
           <w:bCs/>
           <w:lang w:val="en-US"/>
         </w:rPr>
-        <w:t>naiduyugesh@gmail.com</w:t>
+        <w:t>info@applx.com.au</w:t>
       </w:r>
     </w:hyperlink>
   </w:p>
@@ -946,6 +909,16 @@
 </w:ftr>
 </file>
 
+<file path=word/footer3.xml><?xml version="1.0" encoding="utf-8"?>
+<w:ftr xmlns:wpc="http://schemas.microsoft.com/office/word/2010/wordprocessingCanvas" xmlns:cx="http://schemas.microsoft.com/office/drawing/2014/chartex" xmlns:cx1="http://schemas.microsoft.com/office/drawing/2015/9/8/chartex" xmlns:cx2="http://schemas.microsoft.com/office/drawing/2015/10/21/chartex" xmlns:cx3="http://schemas.microsoft.com/office/drawing/2016/5/9/chartex" xmlns:cx4="http://schemas.microsoft.com/office/drawing/2016/5/10/chartex" xmlns:cx5="http://schemas.microsoft.com/office/drawing/2016/5/11/chartex" xmlns:cx6="http://schemas.microsoft.com/office/drawing/2016/5/12/chartex" xmlns:cx7="http://schemas.microsoft.com/office/drawing/2016/5/13/chartex" xmlns:cx8="http://schemas.microsoft.com/office/drawing/2016/5/14/chartex" xmlns:mc="http://schemas.openxmlformats.org/markup-compatibility/2006" xmlns:aink="http://schemas.microsoft.com/office/drawing/2016/ink" xmlns:am3d="http://schemas.microsoft.com/office/drawing/2017/model3d" xmlns:o="urn:schemas-microsoft-com:office:office" xmlns:oel="http://schemas.microsoft.com/office/2019/extlst" xmlns:r="http://schemas.openxmlformats.org/officeDocument/2006/relationships" xmlns:m="http://schemas.openxmlformats.org/officeDocument/2006/math" xmlns:v="urn:schemas-microsoft-com:vml" xmlns:wp14="http://schemas.microsoft.com/office/word/2010/wordprocessingDrawing" xmlns:wp="http://schemas.openxmlformats.org/drawingml/2006/wordprocessingDrawing" xmlns:w10="urn:schemas-microsoft-com:office:word" xmlns:w="http://schemas.openxmlformats.org/wordprocessingml/2006/main" xmlns:w14="http://schemas.microsoft.com/office/word/2010/wordml" xmlns:w15="http://schemas.microsoft.com/office/word/2012/wordml" xmlns:w16cex="http://schemas.microsoft.com/office/word/2018/wordml/cex" xmlns:w16cid="http://schemas.microsoft.com/office/word/2016/wordml/cid" xmlns:w16="http://schemas.microsoft.com/office/word/2018/wordml" xmlns:w16sdtdh="http://schemas.microsoft.com/office/word/2020/wordml/sdtdatahash" xmlns:w16se="http://schemas.microsoft.com/office/word/2015/wordml/symex" xmlns:wpg="http://schemas.microsoft.com/office/word/2010/wordprocessingGroup" xmlns:wpi="http://schemas.microsoft.com/office/word/2010/wordprocessingInk" xmlns:wne="http://schemas.microsoft.com/office/word/2006/wordml" xmlns:wps="http://schemas.microsoft.com/office/word/2010/wordprocessingShape" mc:Ignorable="w14 w15 w16se w16cid w16 w16cex w16sdtdh wp14">
+  <w:p>
+    <w:pPr>
+      <w:pStyle w:val="Footer"/>
+    </w:pPr>
+  </w:p>
+</w:ftr>
+</file>
+
 <file path=word/footnotes.xml><?xml version="1.0" encoding="utf-8"?>
 <w:footnotes xmlns:wpc="http://schemas.microsoft.com/office/word/2010/wordprocessingCanvas" xmlns:cx="http://schemas.microsoft.com/office/drawing/2014/chartex" xmlns:cx1="http://schemas.microsoft.com/office/drawing/2015/9/8/chartex" xmlns:cx2="http://schemas.microsoft.com/office/drawing/2015/10/21/chartex" xmlns:cx3="http://schemas.microsoft.com/office/drawing/2016/5/9/chartex" xmlns:cx4="http://schemas.microsoft.com/office/drawing/2016/5/10/chartex" xmlns:cx5="http://schemas.microsoft.com/office/drawing/2016/5/11/chartex" xmlns:cx6="http://schemas.microsoft.com/office/drawing/2016/5/12/chartex" xmlns:cx7="http://schemas.microsoft.com/office/drawing/2016/5/13/chartex" xmlns:cx8="http://schemas.microsoft.com/office/drawing/2016/5/14/chartex" xmlns:mc="http://schemas.openxmlformats.org/markup-compatibility/2006" xmlns:aink="http://schemas.microsoft.com/office/drawing/2016/ink" xmlns:am3d="http://schemas.microsoft.com/office/drawing/2017/model3d" xmlns:o="urn:schemas-microsoft-com:office:office" xmlns:oel="http://schemas.microsoft.com/office/2019/extlst" xmlns:r="http://schemas.openxmlformats.org/officeDocument/2006/relationships" xmlns:m="http://schemas.openxmlformats.org/officeDocument/2006/math" xmlns:v="urn:schemas-microsoft-com:vml" xmlns:wp14="http://schemas.microsoft.com/office/word/2010/wordprocessingDrawing" xmlns:wp="http://schemas.openxmlformats.org/drawingml/2006/wordprocessingDrawing" xmlns:w10="urn:schemas-microsoft-com:office:word" xmlns:w="http://schemas.openxmlformats.org/wordprocessingml/2006/main" xmlns:w14="http://schemas.microsoft.com/office/word/2010/wordml" xmlns:w15="http://schemas.microsoft.com/office/word/2012/wordml" xmlns:w16cex="http://schemas.microsoft.com/office/word/2018/wordml/cex" xmlns:w16cid="http://schemas.microsoft.com/office/word/2016/wordml/cid" xmlns:w16="http://schemas.microsoft.com/office/word/2018/wordml" xmlns:w16sdtdh="http://schemas.microsoft.com/office/word/2020/wordml/sdtdatahash" xmlns:w16se="http://schemas.microsoft.com/office/word/2015/wordml/symex" xmlns:wpg="http://schemas.microsoft.com/office/word/2010/wordprocessingGroup" xmlns:wpi="http://schemas.microsoft.com/office/word/2010/wordprocessingInk" xmlns:wne="http://schemas.microsoft.com/office/word/2006/wordml" xmlns:wps="http://schemas.microsoft.com/office/word/2010/wordprocessingShape" mc:Ignorable="w14 w15 w16se w16cid w16 w16cex w16sdtdh wp14">
   <w:footnote w:type="separator" w:id="-1">
@@ -963,6 +936,36 @@
     </w:p>
   </w:footnote>
 </w:footnotes>
+</file>
+
+<file path=word/header1.xml><?xml version="1.0" encoding="utf-8"?>
+<w:hdr xmlns:wpc="http://schemas.microsoft.com/office/word/2010/wordprocessingCanvas" xmlns:cx="http://schemas.microsoft.com/office/drawing/2014/chartex" xmlns:cx1="http://schemas.microsoft.com/office/drawing/2015/9/8/chartex" xmlns:cx2="http://schemas.microsoft.com/office/drawing/2015/10/21/chartex" xmlns:cx3="http://schemas.microsoft.com/office/drawing/2016/5/9/chartex" xmlns:cx4="http://schemas.microsoft.com/office/drawing/2016/5/10/chartex" xmlns:cx5="http://schemas.microsoft.com/office/drawing/2016/5/11/chartex" xmlns:cx6="http://schemas.microsoft.com/office/drawing/2016/5/12/chartex" xmlns:cx7="http://schemas.microsoft.com/office/drawing/2016/5/13/chartex" xmlns:cx8="http://schemas.microsoft.com/office/drawing/2016/5/14/chartex" xmlns:mc="http://schemas.openxmlformats.org/markup-compatibility/2006" xmlns:aink="http://schemas.microsoft.com/office/drawing/2016/ink" xmlns:am3d="http://schemas.microsoft.com/office/drawing/2017/model3d" xmlns:o="urn:schemas-microsoft-com:office:office" xmlns:oel="http://schemas.microsoft.com/office/2019/extlst" xmlns:r="http://schemas.openxmlformats.org/officeDocument/2006/relationships" xmlns:m="http://schemas.openxmlformats.org/officeDocument/2006/math" xmlns:v="urn:schemas-microsoft-com:vml" xmlns:wp14="http://schemas.microsoft.com/office/word/2010/wordprocessingDrawing" xmlns:wp="http://schemas.openxmlformats.org/drawingml/2006/wordprocessingDrawing" xmlns:w10="urn:schemas-microsoft-com:office:word" xmlns:w="http://schemas.openxmlformats.org/wordprocessingml/2006/main" xmlns:w14="http://schemas.microsoft.com/office/word/2010/wordml" xmlns:w15="http://schemas.microsoft.com/office/word/2012/wordml" xmlns:w16cex="http://schemas.microsoft.com/office/word/2018/wordml/cex" xmlns:w16cid="http://schemas.microsoft.com/office/word/2016/wordml/cid" xmlns:w16="http://schemas.microsoft.com/office/word/2018/wordml" xmlns:w16sdtdh="http://schemas.microsoft.com/office/word/2020/wordml/sdtdatahash" xmlns:w16se="http://schemas.microsoft.com/office/word/2015/wordml/symex" xmlns:wpg="http://schemas.microsoft.com/office/word/2010/wordprocessingGroup" xmlns:wpi="http://schemas.microsoft.com/office/word/2010/wordprocessingInk" xmlns:wne="http://schemas.microsoft.com/office/word/2006/wordml" xmlns:wps="http://schemas.microsoft.com/office/word/2010/wordprocessingShape" mc:Ignorable="w14 w15 w16se w16cid w16 w16cex w16sdtdh wp14">
+  <w:p>
+    <w:pPr>
+      <w:pStyle w:val="Header"/>
+    </w:pPr>
+  </w:p>
+</w:hdr>
+</file>
+
+<file path=word/header2.xml><?xml version="1.0" encoding="utf-8"?>
+<w:hdr xmlns:wpc="http://schemas.microsoft.com/office/word/2010/wordprocessingCanvas" xmlns:cx="http://schemas.microsoft.com/office/drawing/2014/chartex" xmlns:cx1="http://schemas.microsoft.com/office/drawing/2015/9/8/chartex" xmlns:cx2="http://schemas.microsoft.com/office/drawing/2015/10/21/chartex" xmlns:cx3="http://schemas.microsoft.com/office/drawing/2016/5/9/chartex" xmlns:cx4="http://schemas.microsoft.com/office/drawing/2016/5/10/chartex" xmlns:cx5="http://schemas.microsoft.com/office/drawing/2016/5/11/chartex" xmlns:cx6="http://schemas.microsoft.com/office/drawing/2016/5/12/chartex" xmlns:cx7="http://schemas.microsoft.com/office/drawing/2016/5/13/chartex" xmlns:cx8="http://schemas.microsoft.com/office/drawing/2016/5/14/chartex" xmlns:mc="http://schemas.openxmlformats.org/markup-compatibility/2006" xmlns:aink="http://schemas.microsoft.com/office/drawing/2016/ink" xmlns:am3d="http://schemas.microsoft.com/office/drawing/2017/model3d" xmlns:o="urn:schemas-microsoft-com:office:office" xmlns:oel="http://schemas.microsoft.com/office/2019/extlst" xmlns:r="http://schemas.openxmlformats.org/officeDocument/2006/relationships" xmlns:m="http://schemas.openxmlformats.org/officeDocument/2006/math" xmlns:v="urn:schemas-microsoft-com:vml" xmlns:wp14="http://schemas.microsoft.com/office/word/2010/wordprocessingDrawing" xmlns:wp="http://schemas.openxmlformats.org/drawingml/2006/wordprocessingDrawing" xmlns:w10="urn:schemas-microsoft-com:office:word" xmlns:w="http://schemas.openxmlformats.org/wordprocessingml/2006/main" xmlns:w14="http://schemas.microsoft.com/office/word/2010/wordml" xmlns:w15="http://schemas.microsoft.com/office/word/2012/wordml" xmlns:w16cex="http://schemas.microsoft.com/office/word/2018/wordml/cex" xmlns:w16cid="http://schemas.microsoft.com/office/word/2016/wordml/cid" xmlns:w16="http://schemas.microsoft.com/office/word/2018/wordml" xmlns:w16sdtdh="http://schemas.microsoft.com/office/word/2020/wordml/sdtdatahash" xmlns:w16se="http://schemas.microsoft.com/office/word/2015/wordml/symex" xmlns:wpg="http://schemas.microsoft.com/office/word/2010/wordprocessingGroup" xmlns:wpi="http://schemas.microsoft.com/office/word/2010/wordprocessingInk" xmlns:wne="http://schemas.microsoft.com/office/word/2006/wordml" xmlns:wps="http://schemas.microsoft.com/office/word/2010/wordprocessingShape" mc:Ignorable="w14 w15 w16se w16cid w16 w16cex w16sdtdh wp14">
+  <w:p>
+    <w:pPr>
+      <w:pStyle w:val="Header"/>
+    </w:pPr>
+  </w:p>
+</w:hdr>
+</file>
+
+<file path=word/header3.xml><?xml version="1.0" encoding="utf-8"?>
+<w:hdr xmlns:wpc="http://schemas.microsoft.com/office/word/2010/wordprocessingCanvas" xmlns:cx="http://schemas.microsoft.com/office/drawing/2014/chartex" xmlns:cx1="http://schemas.microsoft.com/office/drawing/2015/9/8/chartex" xmlns:cx2="http://schemas.microsoft.com/office/drawing/2015/10/21/chartex" xmlns:cx3="http://schemas.microsoft.com/office/drawing/2016/5/9/chartex" xmlns:cx4="http://schemas.microsoft.com/office/drawing/2016/5/10/chartex" xmlns:cx5="http://schemas.microsoft.com/office/drawing/2016/5/11/chartex" xmlns:cx6="http://schemas.microsoft.com/office/drawing/2016/5/12/chartex" xmlns:cx7="http://schemas.microsoft.com/office/drawing/2016/5/13/chartex" xmlns:cx8="http://schemas.microsoft.com/office/drawing/2016/5/14/chartex" xmlns:mc="http://schemas.openxmlformats.org/markup-compatibility/2006" xmlns:aink="http://schemas.microsoft.com/office/drawing/2016/ink" xmlns:am3d="http://schemas.microsoft.com/office/drawing/2017/model3d" xmlns:o="urn:schemas-microsoft-com:office:office" xmlns:oel="http://schemas.microsoft.com/office/2019/extlst" xmlns:r="http://schemas.openxmlformats.org/officeDocument/2006/relationships" xmlns:m="http://schemas.openxmlformats.org/officeDocument/2006/math" xmlns:v="urn:schemas-microsoft-com:vml" xmlns:wp14="http://schemas.microsoft.com/office/word/2010/wordprocessingDrawing" xmlns:wp="http://schemas.openxmlformats.org/drawingml/2006/wordprocessingDrawing" xmlns:w10="urn:schemas-microsoft-com:office:word" xmlns:w="http://schemas.openxmlformats.org/wordprocessingml/2006/main" xmlns:w14="http://schemas.microsoft.com/office/word/2010/wordml" xmlns:w15="http://schemas.microsoft.com/office/word/2012/wordml" xmlns:w16cex="http://schemas.microsoft.com/office/word/2018/wordml/cex" xmlns:w16cid="http://schemas.microsoft.com/office/word/2016/wordml/cid" xmlns:w16="http://schemas.microsoft.com/office/word/2018/wordml" xmlns:w16sdtdh="http://schemas.microsoft.com/office/word/2020/wordml/sdtdatahash" xmlns:w16se="http://schemas.microsoft.com/office/word/2015/wordml/symex" xmlns:wpg="http://schemas.microsoft.com/office/word/2010/wordprocessingGroup" xmlns:wpi="http://schemas.microsoft.com/office/word/2010/wordprocessingInk" xmlns:wne="http://schemas.microsoft.com/office/word/2006/wordml" xmlns:wps="http://schemas.microsoft.com/office/word/2010/wordprocessingShape" mc:Ignorable="w14 w15 w16se w16cid w16 w16cex w16sdtdh wp14">
+  <w:p>
+    <w:pPr>
+      <w:pStyle w:val="Header"/>
+    </w:pPr>
+  </w:p>
+</w:hdr>
 </file>
 
 <file path=word/styles.xml><?xml version="1.0" encoding="utf-8"?>
@@ -1485,6 +1488,18 @@
       <w:shd w:val="clear" w:color="auto" w:fill="E1DFDD"/>
     </w:rPr>
   </w:style>
+  <w:style w:type="character" w:styleId="FollowedHyperlink">
+    <w:name w:val="FollowedHyperlink"/>
+    <w:basedOn w:val="DefaultParagraphFont"/>
+    <w:uiPriority w:val="99"/>
+    <w:semiHidden/>
+    <w:unhideWhenUsed/>
+    <w:rsid w:val="00405FFB"/>
+    <w:rPr>
+      <w:color w:val="954F72" w:themeColor="followedHyperlink"/>
+      <w:u w:val="single"/>
+    </w:rPr>
+  </w:style>
 </w:styles>
 </file>
 

</xml_diff>